<commit_message>
Se corrigio la fase de diseño
Se corrigio fase de analisis y diseño
</commit_message>
<xml_diff>
--- a/Ejercicio distancia Mario-Koopa.docx
+++ b/Ejercicio distancia Mario-Koopa.docx
@@ -18,119 +18,110 @@
     </w:p>
     <w:p>
       <w:pPr>
-        <w:rPr>
+        <w:pStyle w:val="Prrafodelista"/>
+        <w:numPr>
+          <w:ilvl w:val="0"/>
+          <w:numId w:val="1"/>
+        </w:numPr>
+        <w:rPr>
+          <w:b/>
+          <w:bCs/>
+          <w:color w:val="2E74B5" w:themeColor="accent5" w:themeShade="BF"/>
+          <w:sz w:val="36"/>
+          <w:szCs w:val="36"/>
           <w:lang w:val="es-MX"/>
         </w:rPr>
       </w:pPr>
       <w:r>
         <w:rPr>
-          <w:lang w:val="es-MX"/>
-        </w:rPr>
-        <w:t>Problema: Hallar la distancia entre Mario y Koopa</w:t>
+          <w:b/>
+          <w:bCs/>
+          <w:color w:val="2E74B5" w:themeColor="accent5" w:themeShade="BF"/>
+          <w:sz w:val="36"/>
+          <w:szCs w:val="36"/>
+          <w:lang w:val="es-MX"/>
+        </w:rPr>
+        <w:t>Fase de a</w:t>
+      </w:r>
+      <w:r>
+        <w:rPr>
+          <w:b/>
+          <w:bCs/>
+          <w:color w:val="2E74B5" w:themeColor="accent5" w:themeShade="BF"/>
+          <w:sz w:val="36"/>
+          <w:szCs w:val="36"/>
+          <w:lang w:val="es-MX"/>
+        </w:rPr>
+        <w:t>nálisis</w:t>
       </w:r>
     </w:p>
     <w:p>
       <w:pPr>
         <w:jc w:val="center"/>
         <w:rPr>
+          <w:u w:val="single"/>
+          <w:lang w:val="es-MX"/>
+        </w:rPr>
+      </w:pPr>
+      <w:r>
+        <w:rPr>
           <w:b/>
           <w:bCs/>
-          <w:sz w:val="40"/>
-          <w:szCs w:val="40"/>
           <w:u w:val="single"/>
           <w:lang w:val="es-MX"/>
         </w:rPr>
-      </w:pPr>
-      <w:r>
-        <w:rPr>
-          <w:b/>
-          <w:bCs/>
-          <w:sz w:val="40"/>
-          <w:szCs w:val="40"/>
-          <w:u w:val="single"/>
-          <w:lang w:val="es-MX"/>
-        </w:rPr>
-        <w:t>Análisis</w:t>
+        <w:t>Especificación del problema:</w:t>
       </w:r>
     </w:p>
     <w:p>
       <w:pPr>
-        <w:jc w:val="center"/>
         <w:rPr>
           <w:lang w:val="es-MX"/>
         </w:rPr>
       </w:pPr>
       <w:r>
         <w:rPr>
-          <w:noProof/>
-          <w:lang w:val="es-MX"/>
-        </w:rPr>
-        <w:drawing>
-          <wp:inline distT="0" distB="0" distL="0" distR="0" wp14:anchorId="37113C86" wp14:editId="06EEE00B">
-            <wp:extent cx="5400040" cy="1752600"/>
-            <wp:effectExtent l="0" t="0" r="0" b="0"/>
-            <wp:docPr id="4" name="Imagen 4"/>
-            <wp:cNvGraphicFramePr>
-              <a:graphicFrameLocks xmlns:a="http://schemas.openxmlformats.org/drawingml/2006/main" noChangeAspect="1"/>
-            </wp:cNvGraphicFramePr>
-            <a:graphic xmlns:a="http://schemas.openxmlformats.org/drawingml/2006/main">
-              <a:graphicData uri="http://schemas.openxmlformats.org/drawingml/2006/picture">
-                <pic:pic xmlns:pic="http://schemas.openxmlformats.org/drawingml/2006/picture">
-                  <pic:nvPicPr>
-                    <pic:cNvPr id="0" name="Picture 2"/>
-                    <pic:cNvPicPr>
-                      <a:picLocks noChangeAspect="1" noChangeArrowheads="1"/>
-                    </pic:cNvPicPr>
-                  </pic:nvPicPr>
-                  <pic:blipFill>
-                    <a:blip r:embed="rId4">
-                      <a:extLst>
-                        <a:ext uri="{28A0092B-C50C-407E-A947-70E740481C1C}">
-                          <a14:useLocalDpi xmlns:a14="http://schemas.microsoft.com/office/drawing/2010/main" val="0"/>
-                        </a:ext>
-                      </a:extLst>
-                    </a:blip>
-                    <a:srcRect/>
-                    <a:stretch>
-                      <a:fillRect/>
-                    </a:stretch>
-                  </pic:blipFill>
-                  <pic:spPr bwMode="auto">
-                    <a:xfrm>
-                      <a:off x="0" y="0"/>
-                      <a:ext cx="5400040" cy="1752600"/>
-                    </a:xfrm>
-                    <a:prstGeom prst="rect">
-                      <a:avLst/>
-                    </a:prstGeom>
-                    <a:noFill/>
-                    <a:ln>
-                      <a:noFill/>
-                    </a:ln>
-                  </pic:spPr>
-                </pic:pic>
-              </a:graphicData>
-            </a:graphic>
-          </wp:inline>
-        </w:drawing>
+          <w:lang w:val="es-MX"/>
+        </w:rPr>
+        <w:t>Hallar la distancia entre Mario y Koopa</w:t>
       </w:r>
     </w:p>
     <w:p>
       <w:pPr>
         <w:jc w:val="center"/>
         <w:rPr>
+          <w:b/>
+          <w:bCs/>
+          <w:u w:val="single"/>
           <w:lang w:val="es-MX"/>
         </w:rPr>
       </w:pPr>
       <w:r>
         <w:rPr>
+          <w:b/>
+          <w:bCs/>
+          <w:u w:val="single"/>
+          <w:lang w:val="es-MX"/>
+        </w:rPr>
+        <w:t>Análisis:</w:t>
+      </w:r>
+    </w:p>
+    <w:p>
+      <w:pPr>
+        <w:jc w:val="center"/>
+        <w:rPr>
+          <w:lang w:val="es-MX"/>
+        </w:rPr>
+      </w:pPr>
+      <w:r>
+        <w:rPr>
           <w:noProof/>
           <w:lang w:val="es-MX"/>
         </w:rPr>
         <w:drawing>
-          <wp:inline distT="0" distB="0" distL="0" distR="0" wp14:anchorId="74CA8234" wp14:editId="4912127E">
-            <wp:extent cx="6238875" cy="2819400"/>
-            <wp:effectExtent l="0" t="0" r="9525" b="0"/>
+          <wp:inline distT="0" distB="0" distL="0" distR="0" wp14:anchorId="74CA8234" wp14:editId="4A125951">
+            <wp:extent cx="5219700" cy="2358826"/>
+            <wp:effectExtent l="0" t="0" r="0" b="3810"/>
             <wp:docPr id="1" name="Imagen 1"/>
             <wp:cNvGraphicFramePr>
               <a:graphicFrameLocks xmlns:a="http://schemas.openxmlformats.org/drawingml/2006/main" noChangeAspect="1"/>
@@ -151,7 +142,7 @@
                   <pic:spPr>
                     <a:xfrm>
                       <a:off x="0" y="0"/>
-                      <a:ext cx="6238875" cy="2819400"/>
+                      <a:ext cx="5236831" cy="2366567"/>
                     </a:xfrm>
                     <a:prstGeom prst="rect">
                       <a:avLst/>
@@ -171,7 +162,409 @@
           <w:lang w:val="es-MX"/>
         </w:rPr>
       </w:pPr>
+      <w:r>
+        <w:rPr>
+          <w:noProof/>
+          <w:lang w:val="es-MX"/>
+        </w:rPr>
+        <w:drawing>
+          <wp:inline distT="0" distB="0" distL="0" distR="0" wp14:anchorId="294EAFAB" wp14:editId="5D4912E4">
+            <wp:extent cx="4286250" cy="1391116"/>
+            <wp:effectExtent l="0" t="0" r="0" b="0"/>
+            <wp:docPr id="4" name="Imagen 4"/>
+            <wp:cNvGraphicFramePr>
+              <a:graphicFrameLocks xmlns:a="http://schemas.openxmlformats.org/drawingml/2006/main" noChangeAspect="1"/>
+            </wp:cNvGraphicFramePr>
+            <a:graphic xmlns:a="http://schemas.openxmlformats.org/drawingml/2006/main">
+              <a:graphicData uri="http://schemas.openxmlformats.org/drawingml/2006/picture">
+                <pic:pic xmlns:pic="http://schemas.openxmlformats.org/drawingml/2006/picture">
+                  <pic:nvPicPr>
+                    <pic:cNvPr id="0" name="Picture 2"/>
+                    <pic:cNvPicPr>
+                      <a:picLocks noChangeAspect="1" noChangeArrowheads="1"/>
+                    </pic:cNvPicPr>
+                  </pic:nvPicPr>
+                  <pic:blipFill>
+                    <a:blip r:embed="rId6">
+                      <a:extLst>
+                        <a:ext uri="{28A0092B-C50C-407E-A947-70E740481C1C}">
+                          <a14:useLocalDpi xmlns:a14="http://schemas.microsoft.com/office/drawing/2010/main" val="0"/>
+                        </a:ext>
+                      </a:extLst>
+                    </a:blip>
+                    <a:srcRect/>
+                    <a:stretch>
+                      <a:fillRect/>
+                    </a:stretch>
+                  </pic:blipFill>
+                  <pic:spPr bwMode="auto">
+                    <a:xfrm>
+                      <a:off x="0" y="0"/>
+                      <a:ext cx="4307434" cy="1397991"/>
+                    </a:xfrm>
+                    <a:prstGeom prst="rect">
+                      <a:avLst/>
+                    </a:prstGeom>
+                    <a:noFill/>
+                    <a:ln>
+                      <a:noFill/>
+                    </a:ln>
+                  </pic:spPr>
+                </pic:pic>
+              </a:graphicData>
+            </a:graphic>
+          </wp:inline>
+        </w:drawing>
+      </w:r>
     </w:p>
+    <w:p>
+      <w:pPr>
+        <w:jc w:val="center"/>
+        <w:rPr>
+          <w:lang w:val="es-MX"/>
+        </w:rPr>
+      </w:pPr>
+    </w:p>
+    <w:p>
+      <w:pPr>
+        <w:pStyle w:val="Prrafodelista"/>
+        <w:numPr>
+          <w:ilvl w:val="0"/>
+          <w:numId w:val="2"/>
+        </w:numPr>
+        <w:rPr>
+          <w:b/>
+          <w:bCs/>
+          <w:color w:val="2E74B5" w:themeColor="accent5" w:themeShade="BF"/>
+          <w:sz w:val="36"/>
+          <w:szCs w:val="36"/>
+          <w:lang w:val="es-MX"/>
+        </w:rPr>
+      </w:pPr>
+      <w:r>
+        <w:rPr>
+          <w:b/>
+          <w:bCs/>
+          <w:color w:val="2E74B5" w:themeColor="accent5" w:themeShade="BF"/>
+          <w:sz w:val="36"/>
+          <w:szCs w:val="36"/>
+          <w:lang w:val="es-MX"/>
+        </w:rPr>
+        <w:t xml:space="preserve">Fase </w:t>
+      </w:r>
+      <w:r>
+        <w:rPr>
+          <w:b/>
+          <w:bCs/>
+          <w:color w:val="2E74B5" w:themeColor="accent5" w:themeShade="BF"/>
+          <w:sz w:val="36"/>
+          <w:szCs w:val="36"/>
+          <w:lang w:val="es-MX"/>
+        </w:rPr>
+        <w:t xml:space="preserve">de </w:t>
+      </w:r>
+      <w:r>
+        <w:rPr>
+          <w:b/>
+          <w:bCs/>
+          <w:color w:val="2E74B5" w:themeColor="accent5" w:themeShade="BF"/>
+          <w:sz w:val="36"/>
+          <w:szCs w:val="36"/>
+          <w:lang w:val="es-MX"/>
+        </w:rPr>
+        <w:t>d</w:t>
+      </w:r>
+      <w:r>
+        <w:rPr>
+          <w:b/>
+          <w:bCs/>
+          <w:color w:val="2E74B5" w:themeColor="accent5" w:themeShade="BF"/>
+          <w:sz w:val="36"/>
+          <w:szCs w:val="36"/>
+          <w:lang w:val="es-MX"/>
+        </w:rPr>
+        <w:t>iseño</w:t>
+      </w:r>
+    </w:p>
+    <w:tbl>
+      <w:tblPr>
+        <w:tblStyle w:val="Tablaconcuadrcula"/>
+        <w:tblW w:w="0" w:type="auto"/>
+        <w:tblLook w:val="04A0" w:firstRow="1" w:lastRow="0" w:firstColumn="1" w:lastColumn="0" w:noHBand="0" w:noVBand="1"/>
+      </w:tblPr>
+      <w:tblGrid>
+        <w:gridCol w:w="8494"/>
+      </w:tblGrid>
+      <w:tr>
+        <w:tc>
+          <w:tcPr>
+            <w:tcW w:w="8494" w:type="dxa"/>
+          </w:tcPr>
+          <w:p>
+            <w:pPr>
+              <w:rPr>
+                <w:lang w:val="es-MX"/>
+              </w:rPr>
+            </w:pPr>
+            <w:r>
+              <w:rPr>
+                <w:b/>
+                <w:bCs/>
+                <w:lang w:val="es-MX"/>
+              </w:rPr>
+              <w:t>ENTIDAD QUE RESUELVE EL PROBLEMA:</w:t>
+            </w:r>
+            <w:r>
+              <w:rPr>
+                <w:lang w:val="es-MX"/>
+              </w:rPr>
+              <w:t xml:space="preserve"> distanciaMK</w:t>
+            </w:r>
+          </w:p>
+        </w:tc>
+      </w:tr>
+      <w:tr>
+        <w:tc>
+          <w:tcPr>
+            <w:tcW w:w="8494" w:type="dxa"/>
+          </w:tcPr>
+          <w:p>
+            <w:pPr>
+              <w:rPr>
+                <w:lang w:val="es-MX"/>
+              </w:rPr>
+            </w:pPr>
+            <w:r>
+              <w:rPr>
+                <w:b/>
+                <w:bCs/>
+                <w:lang w:val="es-MX"/>
+              </w:rPr>
+              <w:t>VARIABLES</w:t>
+            </w:r>
+            <w:r>
+              <w:rPr>
+                <w:b/>
+                <w:bCs/>
+                <w:lang w:val="es-MX"/>
+              </w:rPr>
+              <w:br/>
+              <w:t xml:space="preserve">      </w:t>
+            </w:r>
+            <w:r>
+              <w:rPr>
+                <w:lang w:val="es-MX"/>
+              </w:rPr>
+              <w:t>posicionMario: Entero</w:t>
+            </w:r>
+            <w:r>
+              <w:rPr>
+                <w:lang w:val="es-MX"/>
+              </w:rPr>
+              <w:br/>
+              <w:t xml:space="preserve">      posicionKoopa</w:t>
+            </w:r>
+            <w:r>
+              <w:rPr>
+                <w:lang w:val="es-MX"/>
+              </w:rPr>
+              <w:t>: Entero</w:t>
+            </w:r>
+            <w:r>
+              <w:rPr>
+                <w:lang w:val="es-MX"/>
+              </w:rPr>
+              <w:br/>
+              <w:t xml:space="preserve">      distanciaMK</w:t>
+            </w:r>
+            <w:r>
+              <w:rPr>
+                <w:lang w:val="es-MX"/>
+              </w:rPr>
+              <w:t>: Entero</w:t>
+            </w:r>
+          </w:p>
+        </w:tc>
+      </w:tr>
+      <w:tr>
+        <w:tc>
+          <w:tcPr>
+            <w:tcW w:w="8494" w:type="dxa"/>
+          </w:tcPr>
+          <w:p>
+            <w:pPr>
+              <w:rPr>
+                <w:lang w:val="es-MX"/>
+              </w:rPr>
+            </w:pPr>
+            <w:r>
+              <w:rPr>
+                <w:b/>
+                <w:bCs/>
+                <w:lang w:val="es-MX"/>
+              </w:rPr>
+              <w:t>NOMBRE ALGORITMO:</w:t>
+            </w:r>
+            <w:r>
+              <w:rPr>
+                <w:lang w:val="es-MX"/>
+              </w:rPr>
+              <w:t xml:space="preserve"> calcularDistancia</w:t>
+            </w:r>
+            <w:r>
+              <w:rPr>
+                <w:lang w:val="es-MX"/>
+              </w:rPr>
+              <w:br/>
+            </w:r>
+            <w:r>
+              <w:rPr>
+                <w:lang w:val="es-MX"/>
+              </w:rPr>
+              <w:br/>
+            </w:r>
+            <w:r>
+              <w:rPr>
+                <w:b/>
+                <w:bCs/>
+                <w:lang w:val="es-MX"/>
+              </w:rPr>
+              <w:t>PROCESO DEL ALGORITMO</w:t>
+            </w:r>
+            <w:r>
+              <w:rPr>
+                <w:lang w:val="es-MX"/>
+              </w:rPr>
+              <w:br/>
+              <w:t xml:space="preserve">      1- </w:t>
+            </w:r>
+            <w:r>
+              <w:rPr>
+                <w:i/>
+                <w:iCs/>
+                <w:lang w:val="es-MX"/>
+              </w:rPr>
+              <w:t>Leer</w:t>
+            </w:r>
+            <w:r>
+              <w:rPr>
+                <w:lang w:val="es-MX"/>
+              </w:rPr>
+              <w:t xml:space="preserve"> </w:t>
+            </w:r>
+            <w:r>
+              <w:rPr>
+                <w:lang w:val="es-MX"/>
+              </w:rPr>
+              <w:t xml:space="preserve">posicionMario </w:t>
+            </w:r>
+          </w:p>
+          <w:p>
+            <w:pPr>
+              <w:rPr>
+                <w:lang w:val="es-MX"/>
+              </w:rPr>
+            </w:pPr>
+            <w:r>
+              <w:rPr>
+                <w:lang w:val="es-MX"/>
+              </w:rPr>
+              <w:t xml:space="preserve">      2- </w:t>
+            </w:r>
+            <w:r>
+              <w:rPr>
+                <w:i/>
+                <w:iCs/>
+                <w:lang w:val="es-MX"/>
+              </w:rPr>
+              <w:t>Leer</w:t>
+            </w:r>
+            <w:r>
+              <w:rPr>
+                <w:lang w:val="es-MX"/>
+              </w:rPr>
+              <w:t xml:space="preserve"> </w:t>
+            </w:r>
+            <w:r>
+              <w:rPr>
+                <w:lang w:val="es-MX"/>
+              </w:rPr>
+              <w:t xml:space="preserve">posicionKoopa </w:t>
+            </w:r>
+          </w:p>
+          <w:p>
+            <w:pPr>
+              <w:rPr>
+                <w:lang w:val="es-MX"/>
+              </w:rPr>
+            </w:pPr>
+            <w:r>
+              <w:rPr>
+                <w:lang w:val="es-MX"/>
+              </w:rPr>
+              <w:t xml:space="preserve">      3- distanciaMK </w:t>
+            </w:r>
+            <w:r>
+              <w:rPr>
+                <w:lang w:val="es-MX"/>
+              </w:rPr>
+              <w:sym w:font="Wingdings" w:char="F0DF"/>
+            </w:r>
+            <w:r>
+              <w:rPr>
+                <w:lang w:val="es-MX"/>
+              </w:rPr>
+              <w:t xml:space="preserve"> </w:t>
+            </w:r>
+            <w:r>
+              <w:rPr>
+                <w:lang w:val="es-MX"/>
+              </w:rPr>
+              <w:t>posicionKoopa</w:t>
+            </w:r>
+            <w:r>
+              <w:rPr>
+                <w:lang w:val="es-MX"/>
+              </w:rPr>
+              <w:t xml:space="preserve"> – </w:t>
+            </w:r>
+            <w:r>
+              <w:rPr>
+                <w:lang w:val="es-MX"/>
+              </w:rPr>
+              <w:t>posicionMario</w:t>
+            </w:r>
+            <w:r>
+              <w:rPr>
+                <w:lang w:val="es-MX"/>
+              </w:rPr>
+              <w:br/>
+              <w:t xml:space="preserve">      4- </w:t>
+            </w:r>
+            <w:r>
+              <w:rPr>
+                <w:i/>
+                <w:iCs/>
+                <w:lang w:val="es-MX"/>
+              </w:rPr>
+              <w:t>Mostrar</w:t>
+            </w:r>
+            <w:r>
+              <w:rPr>
+                <w:lang w:val="es-MX"/>
+              </w:rPr>
+              <w:t xml:space="preserve"> </w:t>
+            </w:r>
+            <w:r>
+              <w:rPr>
+                <w:lang w:val="es-MX"/>
+              </w:rPr>
+              <w:t>distanciaMK</w:t>
+            </w:r>
+          </w:p>
+        </w:tc>
+      </w:tr>
+    </w:tbl>
     <w:p>
       <w:pPr>
         <w:jc w:val="center"/>
@@ -184,17 +577,6 @@
           <w:lang w:val="es-MX"/>
         </w:rPr>
       </w:pPr>
-      <w:r>
-        <w:rPr>
-          <w:b/>
-          <w:bCs/>
-          <w:sz w:val="40"/>
-          <w:szCs w:val="40"/>
-          <w:u w:val="single"/>
-          <w:lang w:val="es-MX"/>
-        </w:rPr>
-        <w:t>Diseño del programa</w:t>
-      </w:r>
     </w:p>
     <w:p>
       <w:pPr>
@@ -202,55 +584,6 @@
           <w:lang w:val="es-MX"/>
         </w:rPr>
       </w:pPr>
-      <w:r>
-        <w:rPr>
-          <w:lang w:val="es-MX"/>
-        </w:rPr>
-        <w:t>Abrir</w:t>
-      </w:r>
-      <w:r>
-        <w:rPr>
-          <w:lang w:val="es-MX"/>
-        </w:rPr>
-        <w:t xml:space="preserve"> al archivo: </w:t>
-      </w:r>
-      <w:r>
-        <w:rPr>
-          <w:lang w:val="es-MX"/>
-        </w:rPr>
-        <w:t>distanciaMario_Koopa</w:t>
-      </w:r>
-      <w:r>
-        <w:rPr>
-          <w:lang w:val="es-MX"/>
-        </w:rPr>
-        <w:t>/</w:t>
-      </w:r>
-      <w:r>
-        <w:rPr>
-          <w:lang w:val="es-MX"/>
-        </w:rPr>
-        <w:t>distanciaMario_Koopa</w:t>
-      </w:r>
-      <w:r>
-        <w:rPr>
-          <w:lang w:val="es-MX"/>
-        </w:rPr>
-        <w:t>.pde</w:t>
-      </w:r>
-    </w:p>
-    <w:p>
-      <w:pPr>
-        <w:rPr>
-          <w:lang w:val="es-MX"/>
-        </w:rPr>
-      </w:pPr>
-      <w:r>
-        <w:rPr>
-          <w:lang w:val="es-MX"/>
-        </w:rPr>
-        <w:t>Algoritmo: (proceso) : calcularDistancia()</w:t>
-      </w:r>
     </w:p>
     <w:sectPr>
       <w:pgSz w:w="11906" w:h="16838"/>
@@ -260,6 +593,243 @@
     </w:sectPr>
   </w:body>
 </w:document>
+</file>
+
+<file path=word/numbering.xml><?xml version="1.0" encoding="utf-8"?>
+<w:numbering xmlns:wpc="http://schemas.microsoft.com/office/word/2010/wordprocessingCanvas" xmlns:cx="http://schemas.microsoft.com/office/drawing/2014/chartex" xmlns:cx1="http://schemas.microsoft.com/office/drawing/2015/9/8/chartex" xmlns:cx2="http://schemas.microsoft.com/office/drawing/2015/10/21/chartex" xmlns:cx3="http://schemas.microsoft.com/office/drawing/2016/5/9/chartex" xmlns:cx4="http://schemas.microsoft.com/office/drawing/2016/5/10/chartex" xmlns:cx5="http://schemas.microsoft.com/office/drawing/2016/5/11/chartex" xmlns:cx6="http://schemas.microsoft.com/office/drawing/2016/5/12/chartex" xmlns:cx7="http://schemas.microsoft.com/office/drawing/2016/5/13/chartex" xmlns:cx8="http://schemas.microsoft.com/office/drawing/2016/5/14/chartex" xmlns:mc="http://schemas.openxmlformats.org/markup-compatibility/2006" xmlns:aink="http://schemas.microsoft.com/office/drawing/2016/ink" xmlns:am3d="http://schemas.microsoft.com/office/drawing/2017/model3d" xmlns:o="urn:schemas-microsoft-com:office:office" xmlns:r="http://schemas.openxmlformats.org/officeDocument/2006/relationships" xmlns:m="http://schemas.openxmlformats.org/officeDocument/2006/math" xmlns:v="urn:schemas-microsoft-com:vml" xmlns:wp14="http://schemas.microsoft.com/office/word/2010/wordprocessingDrawing" xmlns:wp="http://schemas.openxmlformats.org/drawingml/2006/wordprocessingDrawing" xmlns:w10="urn:schemas-microsoft-com:office:word" xmlns:w="http://schemas.openxmlformats.org/wordprocessingml/2006/main" xmlns:w14="http://schemas.microsoft.com/office/word/2010/wordml" xmlns:w15="http://schemas.microsoft.com/office/word/2012/wordml" xmlns:w16cex="http://schemas.microsoft.com/office/word/2018/wordml/cex" xmlns:w16cid="http://schemas.microsoft.com/office/word/2016/wordml/cid" xmlns:w16="http://schemas.microsoft.com/office/word/2018/wordml" xmlns:w16sdtdh="http://schemas.microsoft.com/office/word/2020/wordml/sdtdatahash" xmlns:w16se="http://schemas.microsoft.com/office/word/2015/wordml/symex" xmlns:wpg="http://schemas.microsoft.com/office/word/2010/wordprocessingGroup" xmlns:wpi="http://schemas.microsoft.com/office/word/2010/wordprocessingInk" xmlns:wne="http://schemas.microsoft.com/office/word/2006/wordml" xmlns:wps="http://schemas.microsoft.com/office/word/2010/wordprocessingShape" mc:Ignorable="w14 w15 w16se w16cid w16 w16cex w16sdtdh wp14">
+  <w:abstractNum w:abstractNumId="0" w15:restartNumberingAfterBreak="0">
+    <w:nsid w:val="54935EF3"/>
+    <w:multiLevelType w:val="hybridMultilevel"/>
+    <w:tmpl w:val="984E968C"/>
+    <w:lvl w:ilvl="0" w:tplc="2C0A0001">
+      <w:start w:val="1"/>
+      <w:numFmt w:val="bullet"/>
+      <w:lvlText w:val=""/>
+      <w:lvlJc w:val="left"/>
+      <w:pPr>
+        <w:ind w:left="720" w:hanging="360"/>
+      </w:pPr>
+      <w:rPr>
+        <w:rFonts w:ascii="Symbol" w:hAnsi="Symbol" w:hint="default"/>
+      </w:rPr>
+    </w:lvl>
+    <w:lvl w:ilvl="1" w:tplc="2C0A0003" w:tentative="1">
+      <w:start w:val="1"/>
+      <w:numFmt w:val="bullet"/>
+      <w:lvlText w:val="o"/>
+      <w:lvlJc w:val="left"/>
+      <w:pPr>
+        <w:ind w:left="1440" w:hanging="360"/>
+      </w:pPr>
+      <w:rPr>
+        <w:rFonts w:ascii="Courier New" w:hAnsi="Courier New" w:cs="Courier New" w:hint="default"/>
+      </w:rPr>
+    </w:lvl>
+    <w:lvl w:ilvl="2" w:tplc="2C0A0005" w:tentative="1">
+      <w:start w:val="1"/>
+      <w:numFmt w:val="bullet"/>
+      <w:lvlText w:val=""/>
+      <w:lvlJc w:val="left"/>
+      <w:pPr>
+        <w:ind w:left="2160" w:hanging="360"/>
+      </w:pPr>
+      <w:rPr>
+        <w:rFonts w:ascii="Wingdings" w:hAnsi="Wingdings" w:hint="default"/>
+      </w:rPr>
+    </w:lvl>
+    <w:lvl w:ilvl="3" w:tplc="2C0A0001" w:tentative="1">
+      <w:start w:val="1"/>
+      <w:numFmt w:val="bullet"/>
+      <w:lvlText w:val=""/>
+      <w:lvlJc w:val="left"/>
+      <w:pPr>
+        <w:ind w:left="2880" w:hanging="360"/>
+      </w:pPr>
+      <w:rPr>
+        <w:rFonts w:ascii="Symbol" w:hAnsi="Symbol" w:hint="default"/>
+      </w:rPr>
+    </w:lvl>
+    <w:lvl w:ilvl="4" w:tplc="2C0A0003" w:tentative="1">
+      <w:start w:val="1"/>
+      <w:numFmt w:val="bullet"/>
+      <w:lvlText w:val="o"/>
+      <w:lvlJc w:val="left"/>
+      <w:pPr>
+        <w:ind w:left="3600" w:hanging="360"/>
+      </w:pPr>
+      <w:rPr>
+        <w:rFonts w:ascii="Courier New" w:hAnsi="Courier New" w:cs="Courier New" w:hint="default"/>
+      </w:rPr>
+    </w:lvl>
+    <w:lvl w:ilvl="5" w:tplc="2C0A0005" w:tentative="1">
+      <w:start w:val="1"/>
+      <w:numFmt w:val="bullet"/>
+      <w:lvlText w:val=""/>
+      <w:lvlJc w:val="left"/>
+      <w:pPr>
+        <w:ind w:left="4320" w:hanging="360"/>
+      </w:pPr>
+      <w:rPr>
+        <w:rFonts w:ascii="Wingdings" w:hAnsi="Wingdings" w:hint="default"/>
+      </w:rPr>
+    </w:lvl>
+    <w:lvl w:ilvl="6" w:tplc="2C0A0001" w:tentative="1">
+      <w:start w:val="1"/>
+      <w:numFmt w:val="bullet"/>
+      <w:lvlText w:val=""/>
+      <w:lvlJc w:val="left"/>
+      <w:pPr>
+        <w:ind w:left="5040" w:hanging="360"/>
+      </w:pPr>
+      <w:rPr>
+        <w:rFonts w:ascii="Symbol" w:hAnsi="Symbol" w:hint="default"/>
+      </w:rPr>
+    </w:lvl>
+    <w:lvl w:ilvl="7" w:tplc="2C0A0003" w:tentative="1">
+      <w:start w:val="1"/>
+      <w:numFmt w:val="bullet"/>
+      <w:lvlText w:val="o"/>
+      <w:lvlJc w:val="left"/>
+      <w:pPr>
+        <w:ind w:left="5760" w:hanging="360"/>
+      </w:pPr>
+      <w:rPr>
+        <w:rFonts w:ascii="Courier New" w:hAnsi="Courier New" w:cs="Courier New" w:hint="default"/>
+      </w:rPr>
+    </w:lvl>
+    <w:lvl w:ilvl="8" w:tplc="2C0A0005" w:tentative="1">
+      <w:start w:val="1"/>
+      <w:numFmt w:val="bullet"/>
+      <w:lvlText w:val=""/>
+      <w:lvlJc w:val="left"/>
+      <w:pPr>
+        <w:ind w:left="6480" w:hanging="360"/>
+      </w:pPr>
+      <w:rPr>
+        <w:rFonts w:ascii="Wingdings" w:hAnsi="Wingdings" w:hint="default"/>
+      </w:rPr>
+    </w:lvl>
+  </w:abstractNum>
+  <w:abstractNum w:abstractNumId="1" w15:restartNumberingAfterBreak="0">
+    <w:nsid w:val="70414654"/>
+    <w:multiLevelType w:val="hybridMultilevel"/>
+    <w:tmpl w:val="AF667402"/>
+    <w:lvl w:ilvl="0" w:tplc="2C0A0001">
+      <w:start w:val="1"/>
+      <w:numFmt w:val="bullet"/>
+      <w:lvlText w:val=""/>
+      <w:lvlJc w:val="left"/>
+      <w:pPr>
+        <w:ind w:left="720" w:hanging="360"/>
+      </w:pPr>
+      <w:rPr>
+        <w:rFonts w:ascii="Symbol" w:hAnsi="Symbol" w:hint="default"/>
+      </w:rPr>
+    </w:lvl>
+    <w:lvl w:ilvl="1" w:tplc="2C0A0003" w:tentative="1">
+      <w:start w:val="1"/>
+      <w:numFmt w:val="bullet"/>
+      <w:lvlText w:val="o"/>
+      <w:lvlJc w:val="left"/>
+      <w:pPr>
+        <w:ind w:left="1440" w:hanging="360"/>
+      </w:pPr>
+      <w:rPr>
+        <w:rFonts w:ascii="Courier New" w:hAnsi="Courier New" w:cs="Courier New" w:hint="default"/>
+      </w:rPr>
+    </w:lvl>
+    <w:lvl w:ilvl="2" w:tplc="2C0A0005" w:tentative="1">
+      <w:start w:val="1"/>
+      <w:numFmt w:val="bullet"/>
+      <w:lvlText w:val=""/>
+      <w:lvlJc w:val="left"/>
+      <w:pPr>
+        <w:ind w:left="2160" w:hanging="360"/>
+      </w:pPr>
+      <w:rPr>
+        <w:rFonts w:ascii="Wingdings" w:hAnsi="Wingdings" w:hint="default"/>
+      </w:rPr>
+    </w:lvl>
+    <w:lvl w:ilvl="3" w:tplc="2C0A0001" w:tentative="1">
+      <w:start w:val="1"/>
+      <w:numFmt w:val="bullet"/>
+      <w:lvlText w:val=""/>
+      <w:lvlJc w:val="left"/>
+      <w:pPr>
+        <w:ind w:left="2880" w:hanging="360"/>
+      </w:pPr>
+      <w:rPr>
+        <w:rFonts w:ascii="Symbol" w:hAnsi="Symbol" w:hint="default"/>
+      </w:rPr>
+    </w:lvl>
+    <w:lvl w:ilvl="4" w:tplc="2C0A0003" w:tentative="1">
+      <w:start w:val="1"/>
+      <w:numFmt w:val="bullet"/>
+      <w:lvlText w:val="o"/>
+      <w:lvlJc w:val="left"/>
+      <w:pPr>
+        <w:ind w:left="3600" w:hanging="360"/>
+      </w:pPr>
+      <w:rPr>
+        <w:rFonts w:ascii="Courier New" w:hAnsi="Courier New" w:cs="Courier New" w:hint="default"/>
+      </w:rPr>
+    </w:lvl>
+    <w:lvl w:ilvl="5" w:tplc="2C0A0005" w:tentative="1">
+      <w:start w:val="1"/>
+      <w:numFmt w:val="bullet"/>
+      <w:lvlText w:val=""/>
+      <w:lvlJc w:val="left"/>
+      <w:pPr>
+        <w:ind w:left="4320" w:hanging="360"/>
+      </w:pPr>
+      <w:rPr>
+        <w:rFonts w:ascii="Wingdings" w:hAnsi="Wingdings" w:hint="default"/>
+      </w:rPr>
+    </w:lvl>
+    <w:lvl w:ilvl="6" w:tplc="2C0A0001" w:tentative="1">
+      <w:start w:val="1"/>
+      <w:numFmt w:val="bullet"/>
+      <w:lvlText w:val=""/>
+      <w:lvlJc w:val="left"/>
+      <w:pPr>
+        <w:ind w:left="5040" w:hanging="360"/>
+      </w:pPr>
+      <w:rPr>
+        <w:rFonts w:ascii="Symbol" w:hAnsi="Symbol" w:hint="default"/>
+      </w:rPr>
+    </w:lvl>
+    <w:lvl w:ilvl="7" w:tplc="2C0A0003" w:tentative="1">
+      <w:start w:val="1"/>
+      <w:numFmt w:val="bullet"/>
+      <w:lvlText w:val="o"/>
+      <w:lvlJc w:val="left"/>
+      <w:pPr>
+        <w:ind w:left="5760" w:hanging="360"/>
+      </w:pPr>
+      <w:rPr>
+        <w:rFonts w:ascii="Courier New" w:hAnsi="Courier New" w:cs="Courier New" w:hint="default"/>
+      </w:rPr>
+    </w:lvl>
+    <w:lvl w:ilvl="8" w:tplc="2C0A0005" w:tentative="1">
+      <w:start w:val="1"/>
+      <w:numFmt w:val="bullet"/>
+      <w:lvlText w:val=""/>
+      <w:lvlJc w:val="left"/>
+      <w:pPr>
+        <w:ind w:left="6480" w:hanging="360"/>
+      </w:pPr>
+      <w:rPr>
+        <w:rFonts w:ascii="Wingdings" w:hAnsi="Wingdings" w:hint="default"/>
+      </w:rPr>
+    </w:lvl>
+  </w:abstractNum>
+  <w:num w:numId="1">
+    <w:abstractNumId w:val="1"/>
+  </w:num>
+  <w:num w:numId="2">
+    <w:abstractNumId w:val="0"/>
+  </w:num>
+</w:numbering>
 </file>
 
 <file path=word/styles.xml><?xml version="1.0" encoding="utf-8"?>
@@ -709,6 +1279,17 @@
       </w:tblBorders>
     </w:tblPr>
   </w:style>
+  <w:style w:type="paragraph" w:styleId="Prrafodelista">
+    <w:name w:val="List Paragraph"/>
+    <w:basedOn w:val="Normal"/>
+    <w:uiPriority w:val="34"/>
+    <w:qFormat/>
+    <w:rsid w:val="001D5888"/>
+    <w:pPr>
+      <w:ind w:left="720"/>
+      <w:contextualSpacing/>
+    </w:pPr>
+  </w:style>
 </w:styles>
 </file>
 

</xml_diff>